<commit_message>
Fix fatal fix in category buttons row desktop
</commit_message>
<xml_diff>
--- a/FEU1reporttemplate_projexam1.docx
+++ b/FEU1reporttemplate_projexam1.docx
@@ -527,40 +527,40 @@
           <w:b w:val="false"/>
           <w:bCs w:val="false"/>
         </w:rPr>
-        <w:t>From a design-point, I believe the most challenging thing was getting things to look right on Safari. That goes for all devices, iPhone, iPad and Mac. Some CSS rules simply got overruled by Apple’s browser. This led me to have to make, sometimes, somewhat sub-optimal compromises for something that would work decently cross-platform. But I do think I resolved it pretty decently using media quieries in some instances for scaling issues on elements using the position:absolute; property for example. There are traces of my struggles with this if you try to scale the browser down towards tablet and mobile on the latest-post-title text falling outside of the latest post element, on the blog page, at some points.</w:t>
-      </w:r>
-    </w:p>
-    <w:p>
-      <w:pPr>
-        <w:pStyle w:val="Normal"/>
-        <w:rPr>
-          <w:b w:val="false"/>
-          <w:b w:val="false"/>
-          <w:bCs w:val="false"/>
-        </w:rPr>
-      </w:pPr>
-      <w:r>
-        <w:rPr>
-          <w:b w:val="false"/>
-          <w:bCs w:val="false"/>
-        </w:rPr>
-      </w:r>
-    </w:p>
-    <w:p>
-      <w:pPr>
-        <w:pStyle w:val="Normal"/>
-        <w:rPr>
-          <w:b w:val="false"/>
-          <w:b w:val="false"/>
-          <w:bCs w:val="false"/>
-        </w:rPr>
-      </w:pPr>
-      <w:r>
-        <w:rPr>
-          <w:b w:val="false"/>
-          <w:bCs w:val="false"/>
-        </w:rPr>
-        <w:t xml:space="preserve">The biggest flaw design-wise though, in my opinion, also is a result of Safari restrictions, and that is the left and right arrows on each side of the Carousel track on the home page are invisible. They show on all other browsers. I’ve tried everything it seems. The only solution in the future will be to get rid of the W3 svg arrows and implement some standard arrows that I am allowed to style... </w:t>
+        <w:t>From a design-point, I believe the most challenging thing was getting things to look right on Safari. That goes for all devices, iPhone, iPad and Mac. Some CSS rules simply got overruled by Apple’s browser. This led me to have to make, sometimes, somewhat sub-optimal compromises for something that would work decently cross-platform. But I do think I resolved it pretty decently using media queries in some instances for scaling issues on elements using the position: absolute; property for example. There are traces of my struggles with this if you try to scale the browser down towards tablet and mobile on the latest-post-title text falling outside of the latest post element, on the blog page, at some points.</w:t>
+      </w:r>
+    </w:p>
+    <w:p>
+      <w:pPr>
+        <w:pStyle w:val="Normal"/>
+        <w:rPr>
+          <w:b w:val="false"/>
+          <w:b w:val="false"/>
+          <w:bCs w:val="false"/>
+        </w:rPr>
+      </w:pPr>
+      <w:r>
+        <w:rPr>
+          <w:b w:val="false"/>
+          <w:bCs w:val="false"/>
+        </w:rPr>
+      </w:r>
+    </w:p>
+    <w:p>
+      <w:pPr>
+        <w:pStyle w:val="Normal"/>
+        <w:rPr>
+          <w:b w:val="false"/>
+          <w:b w:val="false"/>
+          <w:bCs w:val="false"/>
+        </w:rPr>
+      </w:pPr>
+      <w:r>
+        <w:rPr>
+          <w:b w:val="false"/>
+          <w:bCs w:val="false"/>
+        </w:rPr>
+        <w:t xml:space="preserve">The biggest flaw design-wise though, in my opinion, also is a result of Safari restrictions, and that is the left and right arrows on each side of the Carousel track on the home page are invisible. They show on all other browsers. I’ve tried everything it seems. The only solution in the future will be to get rid of the W3 SVG arrows and implement some standard arrows that I am allowed to style... </w:t>
       </w:r>
     </w:p>
     <w:p>
@@ -935,7 +935,7 @@
           <w:b w:val="false"/>
           <w:bCs w:val="false"/>
         </w:rPr>
-        <w:t>Another thing is that I am fetching the excerpt from wordpress and deplaying the first few words as a preview to the blog content when you hover over a blog post card (or latest post element). The problem is that there are no spaces between sentences. I tried fixing this for a long time but I couldn’t make it happen. Some sort of formatting issue.</w:t>
+        <w:t>Another thing is that I am fetching the excerpt from Wordpress and deploying the first few words as a preview to the blog content when you hover over a blog post card (or latest post element). The problem is that there are no spaces between sentences. I tried fixing this for a long time but I couldn’t make it happen. Some sort of formatting issue.</w:t>
       </w:r>
     </w:p>
     <w:p>
@@ -1125,37 +1125,37 @@
           <w:b w:val="false"/>
           <w:bCs w:val="false"/>
         </w:rPr>
-        <w:t>Wordpress was a bit tricky incorporating in the beginning It started with bluehost ghosting me (still haven’t heard from them) even they have locked me out of my account and hold my domain name hostage. Probably because my IP address is all over the place as a result of my traveling.</w:t>
-      </w:r>
-    </w:p>
-    <w:p>
-      <w:pPr>
-        <w:pStyle w:val="Normal"/>
-        <w:rPr>
-          <w:b w:val="false"/>
-          <w:b w:val="false"/>
-          <w:bCs w:val="false"/>
-        </w:rPr>
-      </w:pPr>
-      <w:r>
-        <w:rPr/>
-      </w:r>
-    </w:p>
-    <w:p>
-      <w:pPr>
-        <w:pStyle w:val="Normal"/>
-        <w:rPr>
-          <w:b w:val="false"/>
-          <w:b w:val="false"/>
-          <w:bCs w:val="false"/>
-        </w:rPr>
-      </w:pPr>
-      <w:r>
-        <w:rPr>
-          <w:b w:val="false"/>
-          <w:bCs w:val="false"/>
-        </w:rPr>
-        <w:t>After giving up and going with Siteground things went more smoothly. The whole Netlify thing was a bit confusing too. Something I wasted the most time on (a whole day) was getting wordpress to be shown on my Netlify deployments. It would work fine locally but nothing would be fetched on netlify. Really furstrating. It turns out that the API url you fetch from in javascript has to be HTTPS and not HTTP if not in won’t work with Netlify.</w:t>
+        <w:t>Wordpress was a bit tricky incorporating in the beginning It started with Bluehost ghosting me (still haven’t heard from them) even they have locked me out of my account and hold my domain name hostage. Probably because my IP address is all over the place as a result of my traveling.</w:t>
+      </w:r>
+    </w:p>
+    <w:p>
+      <w:pPr>
+        <w:pStyle w:val="Normal"/>
+        <w:rPr>
+          <w:b w:val="false"/>
+          <w:b w:val="false"/>
+          <w:bCs w:val="false"/>
+        </w:rPr>
+      </w:pPr>
+      <w:r>
+        <w:rPr/>
+      </w:r>
+    </w:p>
+    <w:p>
+      <w:pPr>
+        <w:pStyle w:val="Normal"/>
+        <w:rPr>
+          <w:b w:val="false"/>
+          <w:b w:val="false"/>
+          <w:bCs w:val="false"/>
+        </w:rPr>
+      </w:pPr>
+      <w:r>
+        <w:rPr>
+          <w:b w:val="false"/>
+          <w:bCs w:val="false"/>
+        </w:rPr>
+        <w:t>After giving up and going with Siteground things went more smoothly. The whole Netlify thing was a bit confusing too. Something I wasted the most time on (a whole day) was getting Wordpress to be shown on my Netlify deployments. It would work fine locally but nothing would be fetched on Netlify. Really frustrating. It turns out that the API url you fetch from in javascript has to be HTTPS and not HTTP if not in won’t work with Netlify.</w:t>
       </w:r>
     </w:p>
     <w:p>

</xml_diff>